<commit_message>
Daily commit am Abend
</commit_message>
<xml_diff>
--- a/Dokumentation_0.0.0/02_Arbeitsjournal.docx
+++ b/Dokumentation_0.0.0/02_Arbeitsjournal.docx
@@ -13,15 +13,7 @@
     <w:p/>
     <w:p>
       <w:r>
-        <w:t xml:space="preserve">Das Arbeitsjournal fasst die im Verlauf der IPA erledigten Arbeiten, aufgetretene Probleme und gegebenenfalls Hilfestellungen </w:t>
-      </w:r>
-      <w:proofErr w:type="spellStart"/>
-      <w:r>
-        <w:t>im</w:t>
-      </w:r>
-      <w:proofErr w:type="spellEnd"/>
-      <w:r>
-        <w:t xml:space="preserve"> Bezug auf die Zeitplanung zusammen. Zusätzlich enthält es Hinweise auf Überzeiten und nicht geplante Arbeiten, die aber vorgängig nicht im Zeitplan festgehalten wurden.</w:t>
+        <w:t>Das Arbeitsjournal fasst die im Verlauf der IPA erledigten Arbeiten, aufgetretene Probleme und gegebenenfalls Hilfestellungen im Bezug auf die Zeitplanung zusammen. Zusätzlich enthält es Hinweise auf Überzeiten und nicht geplante Arbeiten, die aber vorgängig nicht im Zeitplan festgehalten wurden.</w:t>
       </w:r>
     </w:p>
     <w:p/>
@@ -1303,21 +1295,25 @@
               <w:rPr>
                 <w:color w:val="000000" w:themeColor="text1"/>
               </w:rPr>
-              <w:t xml:space="preserve">Anfangs hatte ich ein paar Probleme mit GitHub, da ich dort anscheinend einen Ordner abgelegt hatte, der Lokal nicht existierte. Da ich das </w:t>
-            </w:r>
-            <w:proofErr w:type="spellStart"/>
-            <w:r>
-              <w:rPr>
-                <w:color w:val="000000" w:themeColor="text1"/>
-              </w:rPr>
-              <w:t>Git</w:t>
-            </w:r>
-            <w:proofErr w:type="spellEnd"/>
-            <w:r>
-              <w:rPr>
-                <w:color w:val="000000" w:themeColor="text1"/>
-              </w:rPr>
-              <w:t xml:space="preserve">-Repo aber nicht pullen konnte, habe ich ein neues Repository erstellt und die Sachen erneut verknüpft, was schliesslich funktionierte. </w:t>
+              <w:t xml:space="preserve">Anfangs hatte ich ein paar Probleme mit GitHub, da ich dort anscheinend einen Ordner abgelegt hatte, der Lokal nicht existierte. Da ich das Git-Repo aber nicht pullen konnte, habe ich </w:t>
+            </w:r>
+            <w:r>
+              <w:rPr>
+                <w:color w:val="000000" w:themeColor="text1"/>
+              </w:rPr>
+              <w:t xml:space="preserve">einfachheitshalber </w:t>
+            </w:r>
+            <w:r>
+              <w:rPr>
+                <w:color w:val="000000" w:themeColor="text1"/>
+              </w:rPr>
+              <w:t>ein neues Repository erstellt und die Sachen erneut verknüpft, was schliesslich funktionierte</w:t>
+            </w:r>
+            <w:r>
+              <w:rPr>
+                <w:color w:val="000000" w:themeColor="text1"/>
+              </w:rPr>
+              <w:t xml:space="preserve"> und mir die Fehlerbehebung ersparte.</w:t>
             </w:r>
           </w:p>
           <w:p>

</xml_diff>